<commit_message>
Updated the user doc
</commit_message>
<xml_diff>
--- a/Machine Learning for Dummies with Apache Spark on Bluemix.docx
+++ b/Machine Learning for Dummies with Apache Spark on Bluemix.docx
@@ -63,46 +63,128 @@
       </w:r>
     </w:p>
     <w:p>
+      <w:r>
+        <w:rPr>
+          <w:u w:val="single"/>
+        </w:rPr>
+        <w:t>Machine learning</w:t>
+      </w:r>
+      <w:r>
+        <w:t xml:space="preserve"> </w:t>
+      </w:r>
+      <w:r>
+        <w:t xml:space="preserve">is the study of constructing and using algorithms </w:t>
+      </w:r>
+      <w:r>
+        <w:t xml:space="preserve">that can learn from and make predictions </w:t>
+      </w:r>
+      <w:r>
+        <w:t>based on data</w:t>
+      </w:r>
+      <w:r>
+        <w:t xml:space="preserve"> through building a model from sample inputs</w:t>
+      </w:r>
+      <w:r>
+        <w:t xml:space="preserve">.  </w:t>
+      </w:r>
+    </w:p>
+    <w:p>
+      <w:r>
+        <w:t xml:space="preserve">Some </w:t>
+      </w:r>
+      <w:r>
+        <w:rPr>
+          <w:u w:val="single"/>
+        </w:rPr>
+        <w:t>examples</w:t>
+      </w:r>
+      <w:r>
+        <w:t xml:space="preserve"> of machine learning in action are product recommendations based on users purchase history, pricing for houses based on known prices and variables (or features), and clustering user behavior.</w:t>
+      </w:r>
+    </w:p>
+    <w:p>
+      <w:r>
+        <w:rPr>
+          <w:u w:val="single"/>
+        </w:rPr>
+        <w:t>In this lab</w:t>
+      </w:r>
+      <w:r>
+        <w:t xml:space="preserve"> we will go through 1-3 implementations of machine learning.  The first is an introduction, classifying passengers on the titanic based on demographics.  The second is a practical application, making product recommendations based on user purchase history.  The third is an interesting use case, clustering </w:t>
+      </w:r>
+      <w:r>
+        <w:t>users’</w:t>
+      </w:r>
+      <w:r>
+        <w:t xml:space="preserve"> comments based on comment topic through unsupervised learning.</w:t>
+      </w:r>
+    </w:p>
+    <w:p>
+      <w:pPr>
+        <w:pStyle w:val="ListNumber"/>
+      </w:pPr>
+      <w:r>
+        <w:t xml:space="preserve">Once you’re logged into Data Science Experience, </w:t>
+      </w:r>
+      <w:r>
+        <w:t xml:space="preserve">create a new project.  </w:t>
+      </w:r>
+      <w:r>
+        <w:t>(Click the three bars in the top right, click my projects, and then create project).  You can name it whatever you’d like.</w:t>
+      </w:r>
+    </w:p>
+    <w:p>
+      <w:pPr>
+        <w:pStyle w:val="ListNumber"/>
+      </w:pPr>
+      <w:r>
+        <w:t>There aren’t any notebooks or data assets in your project yet.</w:t>
+      </w:r>
+      <w:r>
+        <w:t xml:space="preserve">  </w:t>
+      </w:r>
+      <w:r>
+        <w:t>Add the two data files in the box folder (OnlineRetail.csv.gz and train.csv)</w:t>
+      </w:r>
+    </w:p>
+    <w:p>
+      <w:pPr>
+        <w:pStyle w:val="ListNumber"/>
+      </w:pPr>
+      <w:r>
+        <w:lastRenderedPageBreak/>
+        <w:t>Now you can start your analysis.  After adding the data, click on “add notebooks”, then click on the “From URL” tab.  Name the notebook, and paste any of the notebook URL’s in the box folder</w:t>
+      </w:r>
+      <w:r>
+        <w:t xml:space="preserve">.  </w:t>
+      </w:r>
+    </w:p>
+    <w:p>
+      <w:pPr>
+        <w:pStyle w:val="ListNumber"/>
+      </w:pPr>
+      <w:r>
+        <w:t>From here, just follow the code!</w:t>
+      </w:r>
+      <w:r>
+        <w:t xml:space="preserve">  </w:t>
+      </w:r>
+      <w:proofErr w:type="spellStart"/>
+      <w:r>
+        <w:t>Shift+Enter</w:t>
+      </w:r>
+      <w:proofErr w:type="spellEnd"/>
+      <w:r>
+        <w:t xml:space="preserve"> runs the current cell you have highlighted.  If you see “XXXXX” anywhere in the code, you need to enter </w:t>
+      </w:r>
+      <w:r>
+        <w:t>your Object Storage credentials</w:t>
+      </w:r>
       <w:bookmarkStart w:id="0" w:name="_GoBack"/>
       <w:bookmarkEnd w:id="0"/>
-    </w:p>
-    <w:sdt>
-      <w:sdtPr>
-        <w:id w:val="-1495797342"/>
-        <w:placeholder>
-          <w:docPart w:val="BA64A992B81B44499D0F5E59C98C9CD0"/>
-        </w:placeholder>
-        <w:temporary/>
-        <w:showingPlcHdr/>
-        <w15:appearance w15:val="hidden"/>
-      </w:sdtPr>
-      <w:sdtEndPr/>
-      <w:sdtContent>
-        <w:p>
-          <w:pPr>
-            <w:pStyle w:val="ListNumber"/>
-          </w:pPr>
-          <w:r>
-            <w:t>To write your list, just tap here and start typing.</w:t>
-          </w:r>
-        </w:p>
-        <w:p>
-          <w:pPr>
-            <w:pStyle w:val="ListNumber"/>
-          </w:pPr>
-          <w:r>
-            <w:t xml:space="preserve">Or, easily create a digital notebook for lists and all your notes that automatically syncs across your devices, using </w:t>
-          </w:r>
-          <w:r>
-            <w:t>the free OneNote app.</w:t>
-          </w:r>
-        </w:p>
-      </w:sdtContent>
-    </w:sdt>
-    <w:p>
-      <w:pPr>
-        <w:pStyle w:val="Heading2"/>
-      </w:pPr>
+      <w:r>
+        <w:t xml:space="preserve">.  To see what they are, click the “Find and Add Data” tab on the top right, find the data file you’re looking for, and click “Insert to code”.  </w:t>
+      </w:r>
     </w:p>
     <w:sectPr>
       <w:headerReference w:type="even" r:id="rId7"/>
@@ -969,6 +1051,7 @@
     <w:lsdException w:name="HTML Sample" w:semiHidden="1" w:unhideWhenUsed="1"/>
     <w:lsdException w:name="HTML Typewriter" w:semiHidden="1" w:unhideWhenUsed="1"/>
     <w:lsdException w:name="HTML Variable" w:semiHidden="1" w:unhideWhenUsed="1"/>
+    <w:lsdException w:name="Normal Table" w:semiHidden="1" w:unhideWhenUsed="1"/>
     <w:lsdException w:name="annotation subject" w:semiHidden="1" w:unhideWhenUsed="1"/>
     <w:lsdException w:name="No List" w:semiHidden="1" w:unhideWhenUsed="1"/>
     <w:lsdException w:name="Outline List 1" w:semiHidden="1" w:unhideWhenUsed="1"/>
@@ -1014,9 +1097,11 @@
     <w:lsdException w:name="Table Subtle 1" w:semiHidden="1" w:unhideWhenUsed="1"/>
     <w:lsdException w:name="Table Subtle 2" w:semiHidden="1" w:unhideWhenUsed="1"/>
     <w:lsdException w:name="Table Web 1" w:semiHidden="1" w:unhideWhenUsed="1"/>
+    <w:lsdException w:name="Table Web 2" w:semiHidden="1" w:unhideWhenUsed="1"/>
     <w:lsdException w:name="Table Web 3" w:semiHidden="1" w:unhideWhenUsed="1"/>
     <w:lsdException w:name="Balloon Text" w:semiHidden="1" w:unhideWhenUsed="1"/>
     <w:lsdException w:name="Table Grid" w:uiPriority="39"/>
+    <w:lsdException w:name="Table Theme" w:semiHidden="1" w:unhideWhenUsed="1"/>
     <w:lsdException w:name="Placeholder Text" w:semiHidden="1"/>
     <w:lsdException w:name="No Spacing" w:semiHidden="1" w:uiPriority="1" w:unhideWhenUsed="1" w:qFormat="1"/>
     <w:lsdException w:name="Light Shading" w:uiPriority="60"/>
@@ -1919,720 +2004,6 @@
     </w:pPr>
   </w:style>
 </w:styles>
-</file>
-
-<file path=word/glossary/document.xml><?xml version="1.0" encoding="utf-8"?>
-<w:glossaryDocument xmlns:wpc="http://schemas.microsoft.com/office/word/2010/wordprocessingCanvas" xmlns:mo="http://schemas.microsoft.com/office/mac/office/2008/main" xmlns:mc="http://schemas.openxmlformats.org/markup-compatibility/2006" xmlns:mv="urn:schemas-microsoft-com:mac:vml" xmlns:o="urn:schemas-microsoft-com:office:office" xmlns:r="http://schemas.openxmlformats.org/officeDocument/2006/relationships" xmlns:m="http://schemas.openxmlformats.org/officeDocument/2006/math" xmlns:v="urn:schemas-microsoft-com:vml" xmlns:wp14="http://schemas.microsoft.com/office/word/2010/wordprocessingDrawing" xmlns:wp="http://schemas.openxmlformats.org/drawingml/2006/wordprocessingDrawing" xmlns:w10="urn:schemas-microsoft-com:office:word" xmlns:w="http://schemas.openxmlformats.org/wordprocessingml/2006/main" xmlns:w14="http://schemas.microsoft.com/office/word/2010/wordml" xmlns:w15="http://schemas.microsoft.com/office/word/2012/wordml" xmlns:wpg="http://schemas.microsoft.com/office/word/2010/wordprocessingGroup" xmlns:wpi="http://schemas.microsoft.com/office/word/2010/wordprocessingInk" xmlns:wne="http://schemas.microsoft.com/office/word/2006/wordml" xmlns:wps="http://schemas.microsoft.com/office/word/2010/wordprocessingShape" mc:Ignorable="w14 w15 wp14">
-  <w:docParts>
-    <w:docPart>
-      <w:docPartPr>
-        <w:name w:val="BA64A992B81B44499D0F5E59C98C9CD0"/>
-        <w:category>
-          <w:name w:val="General"/>
-          <w:gallery w:val="placeholder"/>
-        </w:category>
-        <w:types>
-          <w:type w:val="bbPlcHdr"/>
-        </w:types>
-        <w:behaviors>
-          <w:behavior w:val="content"/>
-        </w:behaviors>
-        <w:guid w:val="{8FD94E3C-CAAB-E34E-9972-1DCE3F41F02D}"/>
-      </w:docPartPr>
-      <w:docPartBody>
-        <w:p>
-          <w:pPr>
-            <w:pStyle w:val="ListNumber"/>
-          </w:pPr>
-          <w:r>
-            <w:t>To write your list, just tap here and start typing.</w:t>
-          </w:r>
-        </w:p>
-        <w:p>
-          <w:pPr>
-            <w:pStyle w:val="BA64A992B81B44499D0F5E59C98C9CD0"/>
-          </w:pPr>
-          <w:r>
-            <w:t>Or, easily create a digital notebook for lists and all your notes that automatically syncs across your devices, us</w:t>
-          </w:r>
-          <w:bookmarkStart w:id="0" w:name="_GoBack"/>
-          <w:bookmarkEnd w:id="0"/>
-          <w:r>
-            <w:t>ing the free OneNote app.</w:t>
-          </w:r>
-        </w:p>
-      </w:docPartBody>
-    </w:docPart>
-  </w:docParts>
-</w:glossaryDocument>
-</file>
-
-<file path=word/glossary/fontTable.xml><?xml version="1.0" encoding="utf-8"?>
-<w:fonts xmlns:mc="http://schemas.openxmlformats.org/markup-compatibility/2006" xmlns:r="http://schemas.openxmlformats.org/officeDocument/2006/relationships" xmlns:w="http://schemas.openxmlformats.org/wordprocessingml/2006/main" xmlns:w14="http://schemas.microsoft.com/office/word/2010/wordml" xmlns:w15="http://schemas.microsoft.com/office/word/2012/wordml" mc:Ignorable="w14 w15">
-  <w:font w:name="Symbol">
-    <w:panose1 w:val="05050102010706020507"/>
-    <w:charset w:val="02"/>
-    <w:family w:val="auto"/>
-    <w:pitch w:val="variable"/>
-    <w:sig w:usb0="00000000" w:usb1="10000000" w:usb2="00000000" w:usb3="00000000" w:csb0="80000000" w:csb1="00000000"/>
-  </w:font>
-  <w:font w:name="Times New Roman">
-    <w:charset w:val="00"/>
-    <w:family w:val="auto"/>
-    <w:pitch w:val="variable"/>
-    <w:sig w:usb0="00000003" w:usb1="00000000" w:usb2="00000000" w:usb3="00000000" w:csb0="00000001" w:csb1="00000000"/>
-  </w:font>
-  <w:font w:name="Courier New">
-    <w:panose1 w:val="02070309020205020404"/>
-    <w:charset w:val="00"/>
-    <w:family w:val="auto"/>
-    <w:pitch w:val="variable"/>
-    <w:sig w:usb0="E0002AFF" w:usb1="C0007843" w:usb2="00000009" w:usb3="00000000" w:csb0="000001FF" w:csb1="00000000"/>
-  </w:font>
-  <w:font w:name="Wingdings">
-    <w:panose1 w:val="05000000000000000000"/>
-    <w:charset w:val="02"/>
-    <w:family w:val="auto"/>
-    <w:pitch w:val="variable"/>
-    <w:sig w:usb0="00000000" w:usb1="10000000" w:usb2="00000000" w:usb3="00000000" w:csb0="80000000" w:csb1="00000000"/>
-  </w:font>
-  <w:font w:name="Century Gothic">
-    <w:panose1 w:val="020B0502020202020204"/>
-    <w:charset w:val="00"/>
-    <w:family w:val="auto"/>
-    <w:pitch w:val="variable"/>
-    <w:sig w:usb0="00000287" w:usb1="00000000" w:usb2="00000000" w:usb3="00000000" w:csb0="0000009F" w:csb1="00000000"/>
-  </w:font>
-  <w:font w:name="Arial">
-    <w:panose1 w:val="020B0604020202020204"/>
-    <w:charset w:val="00"/>
-    <w:family w:val="auto"/>
-    <w:pitch w:val="variable"/>
-    <w:sig w:usb0="E0002AFF" w:usb1="C0007843" w:usb2="00000009" w:usb3="00000000" w:csb0="000001FF" w:csb1="00000000"/>
-  </w:font>
-  <w:font w:name="Calibri">
-    <w:panose1 w:val="020F0502020204030204"/>
-    <w:charset w:val="00"/>
-    <w:family w:val="auto"/>
-    <w:pitch w:val="variable"/>
-    <w:sig w:usb0="E00002FF" w:usb1="4000ACFF" w:usb2="00000001" w:usb3="00000000" w:csb0="0000019F" w:csb1="00000000"/>
-  </w:font>
-  <w:font w:name="Calibri Light">
-    <w:panose1 w:val="020F0302020204030204"/>
-    <w:charset w:val="00"/>
-    <w:family w:val="auto"/>
-    <w:pitch w:val="variable"/>
-    <w:sig w:usb0="A00002EF" w:usb1="4000207B" w:usb2="00000000" w:usb3="00000000" w:csb0="0000019F" w:csb1="00000000"/>
-  </w:font>
-</w:fonts>
-</file>
-
-<file path=word/glossary/numbering.xml><?xml version="1.0" encoding="utf-8"?>
-<w:numbering xmlns:wpc="http://schemas.microsoft.com/office/word/2010/wordprocessingCanvas" xmlns:mo="http://schemas.microsoft.com/office/mac/office/2008/main" xmlns:mc="http://schemas.openxmlformats.org/markup-compatibility/2006" xmlns:mv="urn:schemas-microsoft-com:mac:vml" xmlns:o="urn:schemas-microsoft-com:office:office" xmlns:r="http://schemas.openxmlformats.org/officeDocument/2006/relationships" xmlns:m="http://schemas.openxmlformats.org/officeDocument/2006/math" xmlns:v="urn:schemas-microsoft-com:vml" xmlns:wp14="http://schemas.microsoft.com/office/word/2010/wordprocessingDrawing" xmlns:wp="http://schemas.openxmlformats.org/drawingml/2006/wordprocessingDrawing" xmlns:w10="urn:schemas-microsoft-com:office:word" xmlns:w="http://schemas.openxmlformats.org/wordprocessingml/2006/main" xmlns:w14="http://schemas.microsoft.com/office/word/2010/wordml" xmlns:w15="http://schemas.microsoft.com/office/word/2012/wordml" xmlns:wpg="http://schemas.microsoft.com/office/word/2010/wordprocessingGroup" xmlns:wpi="http://schemas.microsoft.com/office/word/2010/wordprocessingInk" xmlns:wne="http://schemas.microsoft.com/office/word/2006/wordml" xmlns:wps="http://schemas.microsoft.com/office/word/2010/wordprocessingShape" mc:Ignorable="w14 w15 wp14">
-  <w:abstractNum w:abstractNumId="0">
-    <w:nsid w:val="4B1B1C5A"/>
-    <w:multiLevelType w:val="hybridMultilevel"/>
-    <w:tmpl w:val="A3127486"/>
-    <w:lvl w:ilvl="0" w:tplc="A96E589A">
-      <w:start w:val="1"/>
-      <w:numFmt w:val="decimal"/>
-      <w:pStyle w:val="ListNumber"/>
-      <w:lvlText w:val="%1."/>
-      <w:lvlJc w:val="left"/>
-      <w:pPr>
-        <w:tabs>
-          <w:tab w:val="num" w:pos="432"/>
-        </w:tabs>
-        <w:ind w:left="432" w:hanging="432"/>
-      </w:pPr>
-      <w:rPr>
-        <w:rFonts w:hint="default"/>
-        <w:b/>
-        <w:i w:val="0"/>
-        <w:color w:val="5B9BD5" w:themeColor="accent1"/>
-      </w:rPr>
-    </w:lvl>
-    <w:lvl w:ilvl="1" w:tplc="04090019">
-      <w:start w:val="1"/>
-      <w:numFmt w:val="lowerLetter"/>
-      <w:lvlText w:val="%2."/>
-      <w:lvlJc w:val="left"/>
-      <w:pPr>
-        <w:ind w:left="1440" w:hanging="360"/>
-      </w:pPr>
-    </w:lvl>
-    <w:lvl w:ilvl="2" w:tplc="0409001B">
-      <w:start w:val="1"/>
-      <w:numFmt w:val="lowerRoman"/>
-      <w:lvlText w:val="%3."/>
-      <w:lvlJc w:val="right"/>
-      <w:pPr>
-        <w:ind w:left="2160" w:hanging="180"/>
-      </w:pPr>
-    </w:lvl>
-    <w:lvl w:ilvl="3" w:tplc="0409000F" w:tentative="1">
-      <w:start w:val="1"/>
-      <w:numFmt w:val="decimal"/>
-      <w:lvlText w:val="%4."/>
-      <w:lvlJc w:val="left"/>
-      <w:pPr>
-        <w:ind w:left="2880" w:hanging="360"/>
-      </w:pPr>
-    </w:lvl>
-    <w:lvl w:ilvl="4" w:tplc="04090019" w:tentative="1">
-      <w:start w:val="1"/>
-      <w:numFmt w:val="lowerLetter"/>
-      <w:lvlText w:val="%5."/>
-      <w:lvlJc w:val="left"/>
-      <w:pPr>
-        <w:ind w:left="3600" w:hanging="360"/>
-      </w:pPr>
-    </w:lvl>
-    <w:lvl w:ilvl="5" w:tplc="0409001B" w:tentative="1">
-      <w:start w:val="1"/>
-      <w:numFmt w:val="lowerRoman"/>
-      <w:lvlText w:val="%6."/>
-      <w:lvlJc w:val="right"/>
-      <w:pPr>
-        <w:ind w:left="4320" w:hanging="180"/>
-      </w:pPr>
-    </w:lvl>
-    <w:lvl w:ilvl="6" w:tplc="0409000F" w:tentative="1">
-      <w:start w:val="1"/>
-      <w:numFmt w:val="decimal"/>
-      <w:lvlText w:val="%7."/>
-      <w:lvlJc w:val="left"/>
-      <w:pPr>
-        <w:ind w:left="5040" w:hanging="360"/>
-      </w:pPr>
-    </w:lvl>
-    <w:lvl w:ilvl="7" w:tplc="04090019" w:tentative="1">
-      <w:start w:val="1"/>
-      <w:numFmt w:val="lowerLetter"/>
-      <w:lvlText w:val="%8."/>
-      <w:lvlJc w:val="left"/>
-      <w:pPr>
-        <w:ind w:left="5760" w:hanging="360"/>
-      </w:pPr>
-    </w:lvl>
-    <w:lvl w:ilvl="8" w:tplc="0409001B" w:tentative="1">
-      <w:start w:val="1"/>
-      <w:numFmt w:val="lowerRoman"/>
-      <w:lvlText w:val="%9."/>
-      <w:lvlJc w:val="right"/>
-      <w:pPr>
-        <w:ind w:left="6480" w:hanging="180"/>
-      </w:pPr>
-    </w:lvl>
-  </w:abstractNum>
-  <w:num w:numId="1">
-    <w:abstractNumId w:val="0"/>
-  </w:num>
-</w:numbering>
-</file>
-
-<file path=word/glossary/settings.xml><?xml version="1.0" encoding="utf-8"?>
-<w:settings xmlns:mc="http://schemas.openxmlformats.org/markup-compatibility/2006" xmlns:o="urn:schemas-microsoft-com:office:office" xmlns:r="http://schemas.openxmlformats.org/officeDocument/2006/relationships" xmlns:m="http://schemas.openxmlformats.org/officeDocument/2006/math" xmlns:v="urn:schemas-microsoft-com:vml" xmlns:w10="urn:schemas-microsoft-com:office:word" xmlns:w="http://schemas.openxmlformats.org/wordprocessingml/2006/main" xmlns:w14="http://schemas.microsoft.com/office/word/2010/wordml" xmlns:w15="http://schemas.microsoft.com/office/word/2012/wordml" xmlns:sl="http://schemas.openxmlformats.org/schemaLibrary/2006/main" mc:Ignorable="w14 w15">
-  <w:view w:val="normal"/>
-  <w:defaultTabStop w:val="720"/>
-  <w:characterSpacingControl w:val="doNotCompress"/>
-  <w:compat>
-    <w:useFELayout/>
-    <w:compatSetting w:name="compatibilityMode" w:uri="http://schemas.microsoft.com/office/word" w:val="15"/>
-    <w:compatSetting w:name="overrideTableStyleFontSizeAndJustification" w:uri="http://schemas.microsoft.com/office/word" w:val="1"/>
-    <w:compatSetting w:name="enableOpenTypeFeatures" w:uri="http://schemas.microsoft.com/office/word" w:val="1"/>
-    <w:compatSetting w:name="doNotFlipMirrorIndents" w:uri="http://schemas.microsoft.com/office/word" w:val="1"/>
-    <w:compatSetting w:name="differentiateMultirowTableHeaders" w:uri="http://schemas.microsoft.com/office/word" w:val="1"/>
-  </w:compat>
-  <w:rsids>
-    <w:rsidRoot w:val="00C64A9C"/>
-    <w:rsid w:val="00C64A9C"/>
-  </w:rsids>
-  <m:mathPr>
-    <m:mathFont m:val="Cambria Math"/>
-    <m:brkBin m:val="before"/>
-    <m:brkBinSub m:val="--"/>
-    <m:smallFrac m:val="0"/>
-    <m:dispDef/>
-    <m:lMargin m:val="0"/>
-    <m:rMargin m:val="0"/>
-    <m:defJc m:val="centerGroup"/>
-    <m:wrapIndent m:val="1440"/>
-    <m:intLim m:val="subSup"/>
-    <m:naryLim m:val="undOvr"/>
-  </m:mathPr>
-  <w:themeFontLang w:val="en-US"/>
-  <w:clrSchemeMapping w:bg1="light1" w:t1="dark1" w:bg2="light2" w:t2="dark2" w:accent1="accent1" w:accent2="accent2" w:accent3="accent3" w:accent4="accent4" w:accent5="accent5" w:accent6="accent6" w:hyperlink="hyperlink" w:followedHyperlink="followedHyperlink"/>
-  <w:decimalSymbol w:val="."/>
-  <w:listSeparator w:val=","/>
-  <w14:defaultImageDpi w14:val="32767"/>
-  <w15:chartTrackingRefBased/>
-</w:settings>
-</file>
-
-<file path=word/glossary/styles.xml><?xml version="1.0" encoding="utf-8"?>
-<w:styles xmlns:mc="http://schemas.openxmlformats.org/markup-compatibility/2006" xmlns:r="http://schemas.openxmlformats.org/officeDocument/2006/relationships" xmlns:w="http://schemas.openxmlformats.org/wordprocessingml/2006/main" xmlns:w14="http://schemas.microsoft.com/office/word/2010/wordml" xmlns:w15="http://schemas.microsoft.com/office/word/2012/wordml" mc:Ignorable="w14 w15">
-  <w:docDefaults>
-    <w:rPrDefault>
-      <w:rPr>
-        <w:rFonts w:asciiTheme="minorHAnsi" w:eastAsiaTheme="minorEastAsia" w:hAnsiTheme="minorHAnsi" w:cstheme="minorBidi"/>
-        <w:sz w:val="24"/>
-        <w:szCs w:val="24"/>
-        <w:lang w:val="en-US" w:eastAsia="en-US" w:bidi="ar-SA"/>
-      </w:rPr>
-    </w:rPrDefault>
-    <w:pPrDefault/>
-  </w:docDefaults>
-  <w:latentStyles w:defLockedState="0" w:defUIPriority="99" w:defSemiHidden="0" w:defUnhideWhenUsed="0" w:defQFormat="0" w:count="382">
-    <w:lsdException w:name="Normal" w:uiPriority="0" w:qFormat="1"/>
-    <w:lsdException w:name="heading 1" w:uiPriority="9" w:qFormat="1"/>
-    <w:lsdException w:name="heading 2" w:semiHidden="1" w:uiPriority="9" w:unhideWhenUsed="1" w:qFormat="1"/>
-    <w:lsdException w:name="heading 3" w:semiHidden="1" w:uiPriority="9" w:unhideWhenUsed="1" w:qFormat="1"/>
-    <w:lsdException w:name="heading 4" w:semiHidden="1" w:uiPriority="9" w:unhideWhenUsed="1" w:qFormat="1"/>
-    <w:lsdException w:name="heading 5" w:semiHidden="1" w:uiPriority="9" w:unhideWhenUsed="1" w:qFormat="1"/>
-    <w:lsdException w:name="heading 6" w:semiHidden="1" w:uiPriority="9" w:unhideWhenUsed="1" w:qFormat="1"/>
-    <w:lsdException w:name="heading 7" w:semiHidden="1" w:uiPriority="9" w:unhideWhenUsed="1" w:qFormat="1"/>
-    <w:lsdException w:name="heading 8" w:semiHidden="1" w:uiPriority="9" w:unhideWhenUsed="1" w:qFormat="1"/>
-    <w:lsdException w:name="heading 9" w:semiHidden="1" w:uiPriority="9" w:unhideWhenUsed="1" w:qFormat="1"/>
-    <w:lsdException w:name="index 1" w:semiHidden="1" w:unhideWhenUsed="1"/>
-    <w:lsdException w:name="index 2" w:semiHidden="1" w:unhideWhenUsed="1"/>
-    <w:lsdException w:name="index 3" w:semiHidden="1" w:unhideWhenUsed="1"/>
-    <w:lsdException w:name="index 4" w:semiHidden="1" w:unhideWhenUsed="1"/>
-    <w:lsdException w:name="index 5" w:semiHidden="1" w:unhideWhenUsed="1"/>
-    <w:lsdException w:name="index 6" w:semiHidden="1" w:unhideWhenUsed="1"/>
-    <w:lsdException w:name="index 7" w:semiHidden="1" w:unhideWhenUsed="1"/>
-    <w:lsdException w:name="index 8" w:semiHidden="1" w:unhideWhenUsed="1"/>
-    <w:lsdException w:name="index 9" w:semiHidden="1" w:unhideWhenUsed="1"/>
-    <w:lsdException w:name="toc 1" w:semiHidden="1" w:uiPriority="39" w:unhideWhenUsed="1"/>
-    <w:lsdException w:name="toc 2" w:semiHidden="1" w:uiPriority="39" w:unhideWhenUsed="1"/>
-    <w:lsdException w:name="toc 3" w:semiHidden="1" w:uiPriority="39" w:unhideWhenUsed="1"/>
-    <w:lsdException w:name="toc 4" w:semiHidden="1" w:uiPriority="39" w:unhideWhenUsed="1"/>
-    <w:lsdException w:name="toc 5" w:semiHidden="1" w:uiPriority="39" w:unhideWhenUsed="1"/>
-    <w:lsdException w:name="toc 6" w:semiHidden="1" w:uiPriority="39" w:unhideWhenUsed="1"/>
-    <w:lsdException w:name="toc 7" w:semiHidden="1" w:uiPriority="39" w:unhideWhenUsed="1"/>
-    <w:lsdException w:name="toc 8" w:semiHidden="1" w:uiPriority="39" w:unhideWhenUsed="1"/>
-    <w:lsdException w:name="toc 9" w:semiHidden="1" w:uiPriority="39" w:unhideWhenUsed="1"/>
-    <w:lsdException w:name="Normal Indent" w:semiHidden="1" w:unhideWhenUsed="1"/>
-    <w:lsdException w:name="footnote text" w:semiHidden="1" w:unhideWhenUsed="1"/>
-    <w:lsdException w:name="annotation text" w:semiHidden="1" w:unhideWhenUsed="1"/>
-    <w:lsdException w:name="header" w:semiHidden="1" w:unhideWhenUsed="1"/>
-    <w:lsdException w:name="footer" w:semiHidden="1" w:unhideWhenUsed="1"/>
-    <w:lsdException w:name="index heading" w:semiHidden="1" w:unhideWhenUsed="1"/>
-    <w:lsdException w:name="caption" w:semiHidden="1" w:uiPriority="35" w:unhideWhenUsed="1" w:qFormat="1"/>
-    <w:lsdException w:name="table of figures" w:semiHidden="1" w:unhideWhenUsed="1"/>
-    <w:lsdException w:name="envelope address" w:semiHidden="1" w:unhideWhenUsed="1"/>
-    <w:lsdException w:name="envelope return" w:semiHidden="1" w:unhideWhenUsed="1"/>
-    <w:lsdException w:name="footnote reference" w:semiHidden="1" w:unhideWhenUsed="1"/>
-    <w:lsdException w:name="annotation reference" w:semiHidden="1" w:unhideWhenUsed="1"/>
-    <w:lsdException w:name="line number" w:semiHidden="1" w:unhideWhenUsed="1"/>
-    <w:lsdException w:name="page number" w:semiHidden="1" w:unhideWhenUsed="1"/>
-    <w:lsdException w:name="endnote reference" w:semiHidden="1" w:unhideWhenUsed="1"/>
-    <w:lsdException w:name="endnote text" w:semiHidden="1" w:unhideWhenUsed="1"/>
-    <w:lsdException w:name="table of authorities" w:semiHidden="1" w:unhideWhenUsed="1"/>
-    <w:lsdException w:name="macro" w:semiHidden="1" w:unhideWhenUsed="1"/>
-    <w:lsdException w:name="toa heading" w:semiHidden="1" w:unhideWhenUsed="1"/>
-    <w:lsdException w:name="List" w:semiHidden="1" w:unhideWhenUsed="1"/>
-    <w:lsdException w:name="List Bullet" w:semiHidden="1" w:unhideWhenUsed="1"/>
-    <w:lsdException w:name="List Number" w:semiHidden="1" w:uiPriority="10" w:unhideWhenUsed="1" w:qFormat="1"/>
-    <w:lsdException w:name="List 2" w:semiHidden="1" w:unhideWhenUsed="1"/>
-    <w:lsdException w:name="List 3" w:semiHidden="1" w:unhideWhenUsed="1"/>
-    <w:lsdException w:name="List 4" w:semiHidden="1" w:unhideWhenUsed="1"/>
-    <w:lsdException w:name="List 5" w:semiHidden="1" w:unhideWhenUsed="1"/>
-    <w:lsdException w:name="List Bullet 2" w:semiHidden="1" w:unhideWhenUsed="1"/>
-    <w:lsdException w:name="List Bullet 3" w:semiHidden="1" w:unhideWhenUsed="1"/>
-    <w:lsdException w:name="List Bullet 4" w:semiHidden="1" w:unhideWhenUsed="1"/>
-    <w:lsdException w:name="List Bullet 5" w:semiHidden="1" w:unhideWhenUsed="1"/>
-    <w:lsdException w:name="List Number 2" w:semiHidden="1" w:unhideWhenUsed="1"/>
-    <w:lsdException w:name="List Number 3" w:semiHidden="1" w:unhideWhenUsed="1"/>
-    <w:lsdException w:name="List Number 4" w:semiHidden="1" w:unhideWhenUsed="1"/>
-    <w:lsdException w:name="List Number 5" w:semiHidden="1" w:unhideWhenUsed="1"/>
-    <w:lsdException w:name="Title" w:uiPriority="10" w:qFormat="1"/>
-    <w:lsdException w:name="Closing" w:semiHidden="1" w:unhideWhenUsed="1"/>
-    <w:lsdException w:name="Signature" w:semiHidden="1" w:unhideWhenUsed="1"/>
-    <w:lsdException w:name="Default Paragraph Font" w:semiHidden="1" w:uiPriority="1" w:unhideWhenUsed="1"/>
-    <w:lsdException w:name="Body Text" w:semiHidden="1" w:unhideWhenUsed="1"/>
-    <w:lsdException w:name="Body Text Indent" w:semiHidden="1" w:unhideWhenUsed="1"/>
-    <w:lsdException w:name="List Continue" w:semiHidden="1" w:unhideWhenUsed="1"/>
-    <w:lsdException w:name="List Continue 2" w:semiHidden="1" w:unhideWhenUsed="1"/>
-    <w:lsdException w:name="List Continue 3" w:semiHidden="1" w:unhideWhenUsed="1"/>
-    <w:lsdException w:name="List Continue 4" w:semiHidden="1" w:unhideWhenUsed="1"/>
-    <w:lsdException w:name="List Continue 5" w:semiHidden="1" w:unhideWhenUsed="1"/>
-    <w:lsdException w:name="Message Header" w:semiHidden="1" w:unhideWhenUsed="1"/>
-    <w:lsdException w:name="Subtitle" w:uiPriority="11" w:qFormat="1"/>
-    <w:lsdException w:name="Salutation" w:semiHidden="1" w:unhideWhenUsed="1"/>
-    <w:lsdException w:name="Date" w:semiHidden="1" w:unhideWhenUsed="1"/>
-    <w:lsdException w:name="Body Text First Indent" w:semiHidden="1" w:unhideWhenUsed="1"/>
-    <w:lsdException w:name="Body Text First Indent 2" w:semiHidden="1" w:unhideWhenUsed="1"/>
-    <w:lsdException w:name="Note Heading" w:semiHidden="1" w:unhideWhenUsed="1"/>
-    <w:lsdException w:name="Body Text 2" w:semiHidden="1" w:unhideWhenUsed="1"/>
-    <w:lsdException w:name="Body Text 3" w:semiHidden="1" w:unhideWhenUsed="1"/>
-    <w:lsdException w:name="Body Text Indent 2" w:semiHidden="1" w:unhideWhenUsed="1"/>
-    <w:lsdException w:name="Body Text Indent 3" w:semiHidden="1" w:unhideWhenUsed="1"/>
-    <w:lsdException w:name="Block Text" w:semiHidden="1" w:unhideWhenUsed="1"/>
-    <w:lsdException w:name="Hyperlink" w:semiHidden="1" w:unhideWhenUsed="1"/>
-    <w:lsdException w:name="FollowedHyperlink" w:semiHidden="1" w:unhideWhenUsed="1"/>
-    <w:lsdException w:name="Strong" w:uiPriority="22" w:qFormat="1"/>
-    <w:lsdException w:name="Emphasis" w:uiPriority="20" w:qFormat="1"/>
-    <w:lsdException w:name="Document Map" w:semiHidden="1" w:unhideWhenUsed="1"/>
-    <w:lsdException w:name="Plain Text" w:semiHidden="1" w:unhideWhenUsed="1"/>
-    <w:lsdException w:name="E-mail Signature" w:semiHidden="1" w:unhideWhenUsed="1"/>
-    <w:lsdException w:name="HTML Top of Form" w:semiHidden="1" w:unhideWhenUsed="1"/>
-    <w:lsdException w:name="HTML Bottom of Form" w:semiHidden="1" w:unhideWhenUsed="1"/>
-    <w:lsdException w:name="Normal (Web)" w:semiHidden="1" w:unhideWhenUsed="1"/>
-    <w:lsdException w:name="HTML Acronym" w:semiHidden="1" w:unhideWhenUsed="1"/>
-    <w:lsdException w:name="HTML Address" w:semiHidden="1" w:unhideWhenUsed="1"/>
-    <w:lsdException w:name="HTML Cite" w:semiHidden="1" w:unhideWhenUsed="1"/>
-    <w:lsdException w:name="HTML Code" w:semiHidden="1" w:unhideWhenUsed="1"/>
-    <w:lsdException w:name="HTML Definition" w:semiHidden="1" w:unhideWhenUsed="1"/>
-    <w:lsdException w:name="HTML Keyboard" w:semiHidden="1" w:unhideWhenUsed="1"/>
-    <w:lsdException w:name="HTML Preformatted" w:semiHidden="1" w:unhideWhenUsed="1"/>
-    <w:lsdException w:name="HTML Sample" w:semiHidden="1" w:unhideWhenUsed="1"/>
-    <w:lsdException w:name="HTML Typewriter" w:semiHidden="1" w:unhideWhenUsed="1"/>
-    <w:lsdException w:name="HTML Variable" w:semiHidden="1" w:unhideWhenUsed="1"/>
-    <w:lsdException w:name="Normal Table" w:semiHidden="1" w:unhideWhenUsed="1"/>
-    <w:lsdException w:name="annotation subject" w:semiHidden="1" w:unhideWhenUsed="1"/>
-    <w:lsdException w:name="No List" w:semiHidden="1" w:unhideWhenUsed="1"/>
-    <w:lsdException w:name="Outline List 1" w:semiHidden="1" w:unhideWhenUsed="1"/>
-    <w:lsdException w:name="Outline List 2" w:semiHidden="1" w:unhideWhenUsed="1"/>
-    <w:lsdException w:name="Outline List 3" w:semiHidden="1" w:unhideWhenUsed="1"/>
-    <w:lsdException w:name="Table Simple 1" w:semiHidden="1" w:unhideWhenUsed="1"/>
-    <w:lsdException w:name="Table Simple 2" w:semiHidden="1" w:unhideWhenUsed="1"/>
-    <w:lsdException w:name="Table Simple 3" w:semiHidden="1" w:unhideWhenUsed="1"/>
-    <w:lsdException w:name="Table Classic 1" w:semiHidden="1" w:unhideWhenUsed="1"/>
-    <w:lsdException w:name="Table Classic 2" w:semiHidden="1" w:unhideWhenUsed="1"/>
-    <w:lsdException w:name="Table Classic 3" w:semiHidden="1" w:unhideWhenUsed="1"/>
-    <w:lsdException w:name="Table Classic 4" w:semiHidden="1" w:unhideWhenUsed="1"/>
-    <w:lsdException w:name="Table Colorful 1" w:semiHidden="1" w:unhideWhenUsed="1"/>
-    <w:lsdException w:name="Table Colorful 2" w:semiHidden="1" w:unhideWhenUsed="1"/>
-    <w:lsdException w:name="Table Colorful 3" w:semiHidden="1" w:unhideWhenUsed="1"/>
-    <w:lsdException w:name="Table Columns 1" w:semiHidden="1" w:unhideWhenUsed="1"/>
-    <w:lsdException w:name="Table Columns 2" w:semiHidden="1" w:unhideWhenUsed="1"/>
-    <w:lsdException w:name="Table Columns 3" w:semiHidden="1" w:unhideWhenUsed="1"/>
-    <w:lsdException w:name="Table Columns 4" w:semiHidden="1" w:unhideWhenUsed="1"/>
-    <w:lsdException w:name="Table Columns 5" w:semiHidden="1" w:unhideWhenUsed="1"/>
-    <w:lsdException w:name="Table Grid 1" w:semiHidden="1" w:unhideWhenUsed="1"/>
-    <w:lsdException w:name="Table Grid 2" w:semiHidden="1" w:unhideWhenUsed="1"/>
-    <w:lsdException w:name="Table Grid 3" w:semiHidden="1" w:unhideWhenUsed="1"/>
-    <w:lsdException w:name="Table Grid 4" w:semiHidden="1" w:unhideWhenUsed="1"/>
-    <w:lsdException w:name="Table Grid 5" w:semiHidden="1" w:unhideWhenUsed="1"/>
-    <w:lsdException w:name="Table Grid 6" w:semiHidden="1" w:unhideWhenUsed="1"/>
-    <w:lsdException w:name="Table Grid 7" w:semiHidden="1" w:unhideWhenUsed="1"/>
-    <w:lsdException w:name="Table Grid 8" w:semiHidden="1" w:unhideWhenUsed="1"/>
-    <w:lsdException w:name="Table List 1" w:semiHidden="1" w:unhideWhenUsed="1"/>
-    <w:lsdException w:name="Table List 2" w:semiHidden="1" w:unhideWhenUsed="1"/>
-    <w:lsdException w:name="Table List 3" w:semiHidden="1" w:unhideWhenUsed="1"/>
-    <w:lsdException w:name="Table List 4" w:semiHidden="1" w:unhideWhenUsed="1"/>
-    <w:lsdException w:name="Table List 5" w:semiHidden="1" w:unhideWhenUsed="1"/>
-    <w:lsdException w:name="Table List 6" w:semiHidden="1" w:unhideWhenUsed="1"/>
-    <w:lsdException w:name="Table List 7" w:semiHidden="1" w:unhideWhenUsed="1"/>
-    <w:lsdException w:name="Table List 8" w:semiHidden="1" w:unhideWhenUsed="1"/>
-    <w:lsdException w:name="Table 3D effects 1" w:semiHidden="1" w:unhideWhenUsed="1"/>
-    <w:lsdException w:name="Table 3D effects 2" w:semiHidden="1" w:unhideWhenUsed="1"/>
-    <w:lsdException w:name="Table 3D effects 3" w:semiHidden="1" w:unhideWhenUsed="1"/>
-    <w:lsdException w:name="Table Contemporary" w:semiHidden="1" w:unhideWhenUsed="1"/>
-    <w:lsdException w:name="Table Elegant" w:semiHidden="1" w:unhideWhenUsed="1"/>
-    <w:lsdException w:name="Table Professional" w:semiHidden="1" w:unhideWhenUsed="1"/>
-    <w:lsdException w:name="Table Subtle 1" w:semiHidden="1" w:unhideWhenUsed="1"/>
-    <w:lsdException w:name="Table Subtle 2" w:semiHidden="1" w:unhideWhenUsed="1"/>
-    <w:lsdException w:name="Table Web 1" w:semiHidden="1" w:unhideWhenUsed="1"/>
-    <w:lsdException w:name="Table Web 2" w:semiHidden="1" w:unhideWhenUsed="1"/>
-    <w:lsdException w:name="Table Web 3" w:semiHidden="1" w:unhideWhenUsed="1"/>
-    <w:lsdException w:name="Balloon Text" w:semiHidden="1" w:unhideWhenUsed="1"/>
-    <w:lsdException w:name="Table Grid" w:uiPriority="39"/>
-    <w:lsdException w:name="Table Theme" w:semiHidden="1" w:unhideWhenUsed="1"/>
-    <w:lsdException w:name="Note Level 1" w:semiHidden="1" w:unhideWhenUsed="1"/>
-    <w:lsdException w:name="Note Level 2" w:semiHidden="1" w:unhideWhenUsed="1"/>
-    <w:lsdException w:name="Note Level 3" w:semiHidden="1" w:unhideWhenUsed="1"/>
-    <w:lsdException w:name="Note Level 4" w:semiHidden="1" w:unhideWhenUsed="1"/>
-    <w:lsdException w:name="Note Level 5" w:semiHidden="1" w:unhideWhenUsed="1"/>
-    <w:lsdException w:name="Note Level 6" w:semiHidden="1" w:unhideWhenUsed="1"/>
-    <w:lsdException w:name="Note Level 7" w:semiHidden="1" w:unhideWhenUsed="1"/>
-    <w:lsdException w:name="Note Level 8" w:semiHidden="1" w:unhideWhenUsed="1"/>
-    <w:lsdException w:name="Note Level 9" w:semiHidden="1" w:unhideWhenUsed="1"/>
-    <w:lsdException w:name="Placeholder Text" w:semiHidden="1"/>
-    <w:lsdException w:name="No Spacing" w:uiPriority="1" w:qFormat="1"/>
-    <w:lsdException w:name="Light Shading" w:uiPriority="60"/>
-    <w:lsdException w:name="Light List" w:uiPriority="61"/>
-    <w:lsdException w:name="Light Grid" w:uiPriority="62"/>
-    <w:lsdException w:name="Medium Shading 1" w:uiPriority="63"/>
-    <w:lsdException w:name="Medium Shading 2" w:uiPriority="64"/>
-    <w:lsdException w:name="Medium List 1" w:uiPriority="65"/>
-    <w:lsdException w:name="Medium List 2" w:uiPriority="66"/>
-    <w:lsdException w:name="Medium Grid 1" w:uiPriority="67"/>
-    <w:lsdException w:name="Medium Grid 2" w:uiPriority="68"/>
-    <w:lsdException w:name="Medium Grid 3" w:uiPriority="69"/>
-    <w:lsdException w:name="Dark List" w:uiPriority="70"/>
-    <w:lsdException w:name="Colorful Shading" w:uiPriority="71"/>
-    <w:lsdException w:name="Colorful List" w:uiPriority="72"/>
-    <w:lsdException w:name="Colorful Grid" w:uiPriority="73"/>
-    <w:lsdException w:name="Light Shading Accent 1" w:uiPriority="60"/>
-    <w:lsdException w:name="Light List Accent 1" w:uiPriority="61"/>
-    <w:lsdException w:name="Light Grid Accent 1" w:uiPriority="62"/>
-    <w:lsdException w:name="Medium Shading 1 Accent 1" w:uiPriority="63"/>
-    <w:lsdException w:name="Medium Shading 2 Accent 1" w:uiPriority="64"/>
-    <w:lsdException w:name="Medium List 1 Accent 1" w:uiPriority="65"/>
-    <w:lsdException w:name="Revision" w:semiHidden="1"/>
-    <w:lsdException w:name="List Paragraph" w:uiPriority="34" w:qFormat="1"/>
-    <w:lsdException w:name="Quote" w:uiPriority="29" w:qFormat="1"/>
-    <w:lsdException w:name="Intense Quote" w:uiPriority="30" w:qFormat="1"/>
-    <w:lsdException w:name="Medium List 2 Accent 1" w:uiPriority="66"/>
-    <w:lsdException w:name="Medium Grid 1 Accent 1" w:uiPriority="67"/>
-    <w:lsdException w:name="Medium Grid 2 Accent 1" w:uiPriority="68"/>
-    <w:lsdException w:name="Medium Grid 3 Accent 1" w:uiPriority="69"/>
-    <w:lsdException w:name="Dark List Accent 1" w:uiPriority="70"/>
-    <w:lsdException w:name="Colorful Shading Accent 1" w:uiPriority="71"/>
-    <w:lsdException w:name="Colorful List Accent 1" w:uiPriority="72"/>
-    <w:lsdException w:name="Colorful Grid Accent 1" w:uiPriority="73"/>
-    <w:lsdException w:name="Light Shading Accent 2" w:uiPriority="60"/>
-    <w:lsdException w:name="Light List Accent 2" w:uiPriority="61"/>
-    <w:lsdException w:name="Light Grid Accent 2" w:uiPriority="62"/>
-    <w:lsdException w:name="Medium Shading 1 Accent 2" w:uiPriority="63"/>
-    <w:lsdException w:name="Medium Shading 2 Accent 2" w:uiPriority="64"/>
-    <w:lsdException w:name="Medium List 1 Accent 2" w:uiPriority="65"/>
-    <w:lsdException w:name="Medium List 2 Accent 2" w:uiPriority="66"/>
-    <w:lsdException w:name="Medium Grid 1 Accent 2" w:uiPriority="67"/>
-    <w:lsdException w:name="Medium Grid 2 Accent 2" w:uiPriority="68"/>
-    <w:lsdException w:name="Medium Grid 3 Accent 2" w:uiPriority="69"/>
-    <w:lsdException w:name="Dark List Accent 2" w:uiPriority="70"/>
-    <w:lsdException w:name="Colorful Shading Accent 2" w:uiPriority="71"/>
-    <w:lsdException w:name="Colorful List Accent 2" w:uiPriority="72"/>
-    <w:lsdException w:name="Colorful Grid Accent 2" w:uiPriority="73"/>
-    <w:lsdException w:name="Light Shading Accent 3" w:uiPriority="60"/>
-    <w:lsdException w:name="Light List Accent 3" w:uiPriority="61"/>
-    <w:lsdException w:name="Light Grid Accent 3" w:uiPriority="62"/>
-    <w:lsdException w:name="Medium Shading 1 Accent 3" w:uiPriority="63"/>
-    <w:lsdException w:name="Medium Shading 2 Accent 3" w:uiPriority="64"/>
-    <w:lsdException w:name="Medium List 1 Accent 3" w:uiPriority="65"/>
-    <w:lsdException w:name="Medium List 2 Accent 3" w:uiPriority="66"/>
-    <w:lsdException w:name="Medium Grid 1 Accent 3" w:uiPriority="67"/>
-    <w:lsdException w:name="Medium Grid 2 Accent 3" w:uiPriority="68"/>
-    <w:lsdException w:name="Medium Grid 3 Accent 3" w:uiPriority="69"/>
-    <w:lsdException w:name="Dark List Accent 3" w:uiPriority="70"/>
-    <w:lsdException w:name="Colorful Shading Accent 3" w:uiPriority="71"/>
-    <w:lsdException w:name="Colorful List Accent 3" w:uiPriority="72"/>
-    <w:lsdException w:name="Colorful Grid Accent 3" w:uiPriority="73"/>
-    <w:lsdException w:name="Light Shading Accent 4" w:uiPriority="60"/>
-    <w:lsdException w:name="Light List Accent 4" w:uiPriority="61"/>
-    <w:lsdException w:name="Light Grid Accent 4" w:uiPriority="62"/>
-    <w:lsdException w:name="Medium Shading 1 Accent 4" w:uiPriority="63"/>
-    <w:lsdException w:name="Medium Shading 2 Accent 4" w:uiPriority="64"/>
-    <w:lsdException w:name="Medium List 1 Accent 4" w:uiPriority="65"/>
-    <w:lsdException w:name="Medium List 2 Accent 4" w:uiPriority="66"/>
-    <w:lsdException w:name="Medium Grid 1 Accent 4" w:uiPriority="67"/>
-    <w:lsdException w:name="Medium Grid 2 Accent 4" w:uiPriority="68"/>
-    <w:lsdException w:name="Medium Grid 3 Accent 4" w:uiPriority="69"/>
-    <w:lsdException w:name="Dark List Accent 4" w:uiPriority="70"/>
-    <w:lsdException w:name="Colorful Shading Accent 4" w:uiPriority="71"/>
-    <w:lsdException w:name="Colorful List Accent 4" w:uiPriority="72"/>
-    <w:lsdException w:name="Colorful Grid Accent 4" w:uiPriority="73"/>
-    <w:lsdException w:name="Light Shading Accent 5" w:uiPriority="60"/>
-    <w:lsdException w:name="Light List Accent 5" w:uiPriority="61"/>
-    <w:lsdException w:name="Light Grid Accent 5" w:uiPriority="62"/>
-    <w:lsdException w:name="Medium Shading 1 Accent 5" w:uiPriority="63"/>
-    <w:lsdException w:name="Medium Shading 2 Accent 5" w:uiPriority="64"/>
-    <w:lsdException w:name="Medium List 1 Accent 5" w:uiPriority="65"/>
-    <w:lsdException w:name="Medium List 2 Accent 5" w:uiPriority="66"/>
-    <w:lsdException w:name="Medium Grid 1 Accent 5" w:uiPriority="67"/>
-    <w:lsdException w:name="Medium Grid 2 Accent 5" w:uiPriority="68"/>
-    <w:lsdException w:name="Medium Grid 3 Accent 5" w:uiPriority="69"/>
-    <w:lsdException w:name="Dark List Accent 5" w:uiPriority="70"/>
-    <w:lsdException w:name="Colorful Shading Accent 5" w:uiPriority="71"/>
-    <w:lsdException w:name="Colorful List Accent 5" w:uiPriority="72"/>
-    <w:lsdException w:name="Colorful Grid Accent 5" w:uiPriority="73"/>
-    <w:lsdException w:name="Light Shading Accent 6" w:uiPriority="60"/>
-    <w:lsdException w:name="Light List Accent 6" w:uiPriority="61"/>
-    <w:lsdException w:name="Light Grid Accent 6" w:uiPriority="62"/>
-    <w:lsdException w:name="Medium Shading 1 Accent 6" w:uiPriority="63"/>
-    <w:lsdException w:name="Medium Shading 2 Accent 6" w:uiPriority="64"/>
-    <w:lsdException w:name="Medium List 1 Accent 6" w:uiPriority="65"/>
-    <w:lsdException w:name="Medium List 2 Accent 6" w:uiPriority="66"/>
-    <w:lsdException w:name="Medium Grid 1 Accent 6" w:uiPriority="67"/>
-    <w:lsdException w:name="Medium Grid 2 Accent 6" w:uiPriority="68"/>
-    <w:lsdException w:name="Medium Grid 3 Accent 6" w:uiPriority="69"/>
-    <w:lsdException w:name="Dark List Accent 6" w:uiPriority="70"/>
-    <w:lsdException w:name="Colorful Shading Accent 6" w:uiPriority="71"/>
-    <w:lsdException w:name="Colorful List Accent 6" w:uiPriority="72"/>
-    <w:lsdException w:name="Colorful Grid Accent 6" w:uiPriority="73"/>
-    <w:lsdException w:name="Subtle Emphasis" w:uiPriority="19" w:qFormat="1"/>
-    <w:lsdException w:name="Intense Emphasis" w:uiPriority="21" w:qFormat="1"/>
-    <w:lsdException w:name="Subtle Reference" w:uiPriority="31" w:qFormat="1"/>
-    <w:lsdException w:name="Intense Reference" w:uiPriority="32" w:qFormat="1"/>
-    <w:lsdException w:name="Book Title" w:uiPriority="33" w:qFormat="1"/>
-    <w:lsdException w:name="Bibliography" w:semiHidden="1" w:uiPriority="37" w:unhideWhenUsed="1"/>
-    <w:lsdException w:name="TOC Heading" w:semiHidden="1" w:uiPriority="39" w:unhideWhenUsed="1" w:qFormat="1"/>
-    <w:lsdException w:name="Plain Table 1" w:uiPriority="41"/>
-    <w:lsdException w:name="Plain Table 2" w:uiPriority="42"/>
-    <w:lsdException w:name="Plain Table 3" w:uiPriority="43"/>
-    <w:lsdException w:name="Plain Table 4" w:uiPriority="44"/>
-    <w:lsdException w:name="Plain Table 5" w:uiPriority="45"/>
-    <w:lsdException w:name="Grid Table Light" w:uiPriority="40"/>
-    <w:lsdException w:name="Grid Table 1 Light" w:uiPriority="46"/>
-    <w:lsdException w:name="Grid Table 2" w:uiPriority="47"/>
-    <w:lsdException w:name="Grid Table 3" w:uiPriority="48"/>
-    <w:lsdException w:name="Grid Table 4" w:uiPriority="49"/>
-    <w:lsdException w:name="Grid Table 5 Dark" w:uiPriority="50"/>
-    <w:lsdException w:name="Grid Table 6 Colorful" w:uiPriority="51"/>
-    <w:lsdException w:name="Grid Table 7 Colorful" w:uiPriority="52"/>
-    <w:lsdException w:name="Grid Table 1 Light Accent 1" w:uiPriority="46"/>
-    <w:lsdException w:name="Grid Table 2 Accent 1" w:uiPriority="47"/>
-    <w:lsdException w:name="Grid Table 3 Accent 1" w:uiPriority="48"/>
-    <w:lsdException w:name="Grid Table 4 Accent 1" w:uiPriority="49"/>
-    <w:lsdException w:name="Grid Table 5 Dark Accent 1" w:uiPriority="50"/>
-    <w:lsdException w:name="Grid Table 6 Colorful Accent 1" w:uiPriority="51"/>
-    <w:lsdException w:name="Grid Table 7 Colorful Accent 1" w:uiPriority="52"/>
-    <w:lsdException w:name="Grid Table 1 Light Accent 2" w:uiPriority="46"/>
-    <w:lsdException w:name="Grid Table 2 Accent 2" w:uiPriority="47"/>
-    <w:lsdException w:name="Grid Table 3 Accent 2" w:uiPriority="48"/>
-    <w:lsdException w:name="Grid Table 4 Accent 2" w:uiPriority="49"/>
-    <w:lsdException w:name="Grid Table 5 Dark Accent 2" w:uiPriority="50"/>
-    <w:lsdException w:name="Grid Table 6 Colorful Accent 2" w:uiPriority="51"/>
-    <w:lsdException w:name="Grid Table 7 Colorful Accent 2" w:uiPriority="52"/>
-    <w:lsdException w:name="Grid Table 1 Light Accent 3" w:uiPriority="46"/>
-    <w:lsdException w:name="Grid Table 2 Accent 3" w:uiPriority="47"/>
-    <w:lsdException w:name="Grid Table 3 Accent 3" w:uiPriority="48"/>
-    <w:lsdException w:name="Grid Table 4 Accent 3" w:uiPriority="49"/>
-    <w:lsdException w:name="Grid Table 5 Dark Accent 3" w:uiPriority="50"/>
-    <w:lsdException w:name="Grid Table 6 Colorful Accent 3" w:uiPriority="51"/>
-    <w:lsdException w:name="Grid Table 7 Colorful Accent 3" w:uiPriority="52"/>
-    <w:lsdException w:name="Grid Table 1 Light Accent 4" w:uiPriority="46"/>
-    <w:lsdException w:name="Grid Table 2 Accent 4" w:uiPriority="47"/>
-    <w:lsdException w:name="Grid Table 3 Accent 4" w:uiPriority="48"/>
-    <w:lsdException w:name="Grid Table 4 Accent 4" w:uiPriority="49"/>
-    <w:lsdException w:name="Grid Table 5 Dark Accent 4" w:uiPriority="50"/>
-    <w:lsdException w:name="Grid Table 6 Colorful Accent 4" w:uiPriority="51"/>
-    <w:lsdException w:name="Grid Table 7 Colorful Accent 4" w:uiPriority="52"/>
-    <w:lsdException w:name="Grid Table 1 Light Accent 5" w:uiPriority="46"/>
-    <w:lsdException w:name="Grid Table 2 Accent 5" w:uiPriority="47"/>
-    <w:lsdException w:name="Grid Table 3 Accent 5" w:uiPriority="48"/>
-    <w:lsdException w:name="Grid Table 4 Accent 5" w:uiPriority="49"/>
-    <w:lsdException w:name="Grid Table 5 Dark Accent 5" w:uiPriority="50"/>
-    <w:lsdException w:name="Grid Table 6 Colorful Accent 5" w:uiPriority="51"/>
-    <w:lsdException w:name="Grid Table 7 Colorful Accent 5" w:uiPriority="52"/>
-    <w:lsdException w:name="Grid Table 1 Light Accent 6" w:uiPriority="46"/>
-    <w:lsdException w:name="Grid Table 2 Accent 6" w:uiPriority="47"/>
-    <w:lsdException w:name="Grid Table 3 Accent 6" w:uiPriority="48"/>
-    <w:lsdException w:name="Grid Table 4 Accent 6" w:uiPriority="49"/>
-    <w:lsdException w:name="Grid Table 5 Dark Accent 6" w:uiPriority="50"/>
-    <w:lsdException w:name="Grid Table 6 Colorful Accent 6" w:uiPriority="51"/>
-    <w:lsdException w:name="Grid Table 7 Colorful Accent 6" w:uiPriority="52"/>
-    <w:lsdException w:name="List Table 1 Light" w:uiPriority="46"/>
-    <w:lsdException w:name="List Table 2" w:uiPriority="47"/>
-    <w:lsdException w:name="List Table 3" w:uiPriority="48"/>
-    <w:lsdException w:name="List Table 4" w:uiPriority="49"/>
-    <w:lsdException w:name="List Table 5 Dark" w:uiPriority="50"/>
-    <w:lsdException w:name="List Table 6 Colorful" w:uiPriority="51"/>
-    <w:lsdException w:name="List Table 7 Colorful" w:uiPriority="52"/>
-    <w:lsdException w:name="List Table 1 Light Accent 1" w:uiPriority="46"/>
-    <w:lsdException w:name="List Table 2 Accent 1" w:uiPriority="47"/>
-    <w:lsdException w:name="List Table 3 Accent 1" w:uiPriority="48"/>
-    <w:lsdException w:name="List Table 4 Accent 1" w:uiPriority="49"/>
-    <w:lsdException w:name="List Table 5 Dark Accent 1" w:uiPriority="50"/>
-    <w:lsdException w:name="List Table 6 Colorful Accent 1" w:uiPriority="51"/>
-    <w:lsdException w:name="List Table 7 Colorful Accent 1" w:uiPriority="52"/>
-    <w:lsdException w:name="List Table 1 Light Accent 2" w:uiPriority="46"/>
-    <w:lsdException w:name="List Table 2 Accent 2" w:uiPriority="47"/>
-    <w:lsdException w:name="List Table 3 Accent 2" w:uiPriority="48"/>
-    <w:lsdException w:name="List Table 4 Accent 2" w:uiPriority="49"/>
-    <w:lsdException w:name="List Table 5 Dark Accent 2" w:uiPriority="50"/>
-    <w:lsdException w:name="List Table 6 Colorful Accent 2" w:uiPriority="51"/>
-    <w:lsdException w:name="List Table 7 Colorful Accent 2" w:uiPriority="52"/>
-    <w:lsdException w:name="List Table 1 Light Accent 3" w:uiPriority="46"/>
-    <w:lsdException w:name="List Table 2 Accent 3" w:uiPriority="47"/>
-    <w:lsdException w:name="List Table 3 Accent 3" w:uiPriority="48"/>
-    <w:lsdException w:name="List Table 4 Accent 3" w:uiPriority="49"/>
-    <w:lsdException w:name="List Table 5 Dark Accent 3" w:uiPriority="50"/>
-    <w:lsdException w:name="List Table 6 Colorful Accent 3" w:uiPriority="51"/>
-    <w:lsdException w:name="List Table 7 Colorful Accent 3" w:uiPriority="52"/>
-    <w:lsdException w:name="List Table 1 Light Accent 4" w:uiPriority="46"/>
-    <w:lsdException w:name="List Table 2 Accent 4" w:uiPriority="47"/>
-    <w:lsdException w:name="List Table 3 Accent 4" w:uiPriority="48"/>
-    <w:lsdException w:name="List Table 4 Accent 4" w:uiPriority="49"/>
-    <w:lsdException w:name="List Table 5 Dark Accent 4" w:uiPriority="50"/>
-    <w:lsdException w:name="List Table 6 Colorful Accent 4" w:uiPriority="51"/>
-    <w:lsdException w:name="List Table 7 Colorful Accent 4" w:uiPriority="52"/>
-    <w:lsdException w:name="List Table 1 Light Accent 5" w:uiPriority="46"/>
-    <w:lsdException w:name="List Table 2 Accent 5" w:uiPriority="47"/>
-    <w:lsdException w:name="List Table 3 Accent 5" w:uiPriority="48"/>
-    <w:lsdException w:name="List Table 4 Accent 5" w:uiPriority="49"/>
-    <w:lsdException w:name="List Table 5 Dark Accent 5" w:uiPriority="50"/>
-    <w:lsdException w:name="List Table 6 Colorful Accent 5" w:uiPriority="51"/>
-    <w:lsdException w:name="List Table 7 Colorful Accent 5" w:uiPriority="52"/>
-    <w:lsdException w:name="List Table 1 Light Accent 6" w:uiPriority="46"/>
-    <w:lsdException w:name="List Table 2 Accent 6" w:uiPriority="47"/>
-    <w:lsdException w:name="List Table 3 Accent 6" w:uiPriority="48"/>
-    <w:lsdException w:name="List Table 4 Accent 6" w:uiPriority="49"/>
-    <w:lsdException w:name="List Table 5 Dark Accent 6" w:uiPriority="50"/>
-    <w:lsdException w:name="List Table 6 Colorful Accent 6" w:uiPriority="51"/>
-    <w:lsdException w:name="List Table 7 Colorful Accent 6" w:uiPriority="52"/>
-    <w:lsdException w:name="Mention" w:semiHidden="1" w:unhideWhenUsed="1"/>
-    <w:lsdException w:name="Smart Hyperlink" w:semiHidden="1" w:unhideWhenUsed="1"/>
-  </w:latentStyles>
-  <w:style w:type="paragraph" w:default="1" w:styleId="Normal">
-    <w:name w:val="Normal"/>
-    <w:qFormat/>
-  </w:style>
-  <w:style w:type="character" w:default="1" w:styleId="DefaultParagraphFont">
-    <w:name w:val="Default Paragraph Font"/>
-    <w:uiPriority w:val="1"/>
-    <w:semiHidden/>
-    <w:unhideWhenUsed/>
-  </w:style>
-  <w:style w:type="table" w:default="1" w:styleId="TableNormal">
-    <w:name w:val="Normal Table"/>
-    <w:uiPriority w:val="99"/>
-    <w:semiHidden/>
-    <w:unhideWhenUsed/>
-    <w:tblPr>
-      <w:tblInd w:w="0" w:type="dxa"/>
-      <w:tblCellMar>
-        <w:top w:w="0" w:type="dxa"/>
-        <w:left w:w="108" w:type="dxa"/>
-        <w:bottom w:w="0" w:type="dxa"/>
-        <w:right w:w="108" w:type="dxa"/>
-      </w:tblCellMar>
-    </w:tblPr>
-  </w:style>
-  <w:style w:type="numbering" w:default="1" w:styleId="NoList">
-    <w:name w:val="No List"/>
-    <w:uiPriority w:val="99"/>
-    <w:semiHidden/>
-    <w:unhideWhenUsed/>
-  </w:style>
-  <w:style w:type="paragraph" w:customStyle="1" w:styleId="AA6F4F4F83A03E4A8F449B4E97431A99">
-    <w:name w:val="AA6F4F4F83A03E4A8F449B4E97431A99"/>
-  </w:style>
-  <w:style w:type="paragraph" w:styleId="ListNumber">
-    <w:name w:val="List Number"/>
-    <w:basedOn w:val="Normal"/>
-    <w:uiPriority w:val="10"/>
-    <w:unhideWhenUsed/>
-    <w:qFormat/>
-    <w:pPr>
-      <w:numPr>
-        <w:numId w:val="1"/>
-      </w:numPr>
-      <w:spacing w:after="120" w:line="288" w:lineRule="auto"/>
-    </w:pPr>
-    <w:rPr>
-      <w:rFonts w:eastAsiaTheme="minorHAnsi"/>
-      <w:color w:val="595959" w:themeColor="text1" w:themeTint="A6"/>
-      <w:sz w:val="28"/>
-      <w:szCs w:val="28"/>
-      <w:lang w:eastAsia="ja-JP"/>
-    </w:rPr>
-  </w:style>
-  <w:style w:type="paragraph" w:customStyle="1" w:styleId="BA64A992B81B44499D0F5E59C98C9CD0">
-    <w:name w:val="BA64A992B81B44499D0F5E59C98C9CD0"/>
-  </w:style>
-</w:styles>
-</file>
-
-<file path=word/glossary/webSettings.xml><?xml version="1.0" encoding="utf-8"?>
-<w:webSettings xmlns:mc="http://schemas.openxmlformats.org/markup-compatibility/2006" xmlns:r="http://schemas.openxmlformats.org/officeDocument/2006/relationships" xmlns:w="http://schemas.openxmlformats.org/wordprocessingml/2006/main" xmlns:w14="http://schemas.microsoft.com/office/word/2010/wordml" xmlns:w15="http://schemas.microsoft.com/office/word/2012/wordml" mc:Ignorable="w14 w15">
-  <w:allowPNG/>
-  <w:doNotSaveAsSingleFile/>
-  <w:pixelsPerInch w:val="96"/>
-</w:webSettings>
 </file>
 
 <file path=word/theme/theme1.xml><?xml version="1.0" encoding="utf-8"?>

</xml_diff>